<commit_message>
Cập nhật CP01, CP02 theo review #452
</commit_message>
<xml_diff>
--- a/Document/Reports/Temp/Update use case CP - TriPQM.docx
+++ b/Document/Reports/Temp/Update use case CP - TriPQM.docx
@@ -636,7 +636,23 @@
                 <w:b w:val="0"/>
                 <w:szCs w:val="24"/>
               </w:rPr>
-              <w:t>Staff must log in the system.</w:t>
+              <w:t xml:space="preserve">The device must </w:t>
+            </w:r>
+            <w:r>
+              <w:rPr>
+                <w:rFonts w:asciiTheme="minorHAnsi" w:hAnsiTheme="minorHAnsi"/>
+                <w:b w:val="0"/>
+                <w:szCs w:val="24"/>
+              </w:rPr>
+              <w:t>connect</w:t>
+            </w:r>
+            <w:r>
+              <w:rPr>
+                <w:rFonts w:asciiTheme="minorHAnsi" w:hAnsiTheme="minorHAnsi"/>
+                <w:b w:val="0"/>
+                <w:szCs w:val="24"/>
+              </w:rPr>
+              <w:t xml:space="preserve"> to the system via internet.</w:t>
             </w:r>
           </w:p>
           <w:p>
@@ -735,9 +751,9 @@
               <w:tblLook w:val="04A0" w:firstRow="1" w:lastRow="0" w:firstColumn="1" w:lastColumn="0" w:noHBand="0" w:noVBand="1"/>
             </w:tblPr>
             <w:tblGrid>
-              <w:gridCol w:w="1204"/>
-              <w:gridCol w:w="2992"/>
-              <w:gridCol w:w="4158"/>
+              <w:gridCol w:w="1209"/>
+              <w:gridCol w:w="3008"/>
+              <w:gridCol w:w="4137"/>
             </w:tblGrid>
             <w:tr>
               <w:tc>
@@ -1027,7 +1043,7 @@
                     <w:rPr>
                       <w:szCs w:val="24"/>
                     </w:rPr>
-                    <w:t>Brand: text.</w:t>
+                    <w:t>Type: text.</w:t>
                   </w:r>
                 </w:p>
                 <w:p>
@@ -1048,7 +1064,13 @@
                     <w:rPr>
                       <w:szCs w:val="24"/>
                     </w:rPr>
-                    <w:t>Model Code: text.</w:t>
+                    <w:t>Start date: text</w:t>
+                  </w:r>
+                  <w:r>
+                    <w:rPr>
+                      <w:szCs w:val="24"/>
+                    </w:rPr>
+                    <w:t>.</w:t>
                   </w:r>
                 </w:p>
                 <w:p>
@@ -1069,7 +1091,13 @@
                     <w:rPr>
                       <w:szCs w:val="24"/>
                     </w:rPr>
-                    <w:t>Type: text.</w:t>
+                    <w:t>Expired date: text</w:t>
+                  </w:r>
+                  <w:r>
+                    <w:rPr>
+                      <w:szCs w:val="24"/>
+                    </w:rPr>
+                    <w:t>.</w:t>
                   </w:r>
                 </w:p>
                 <w:p>
@@ -1091,7 +1119,7 @@
                       <w:szCs w:val="24"/>
                     </w:rPr>
                     <w:lastRenderedPageBreak/>
-                    <w:t>Color: text.</w:t>
+                    <w:t>Card ID: text.</w:t>
                   </w:r>
                 </w:p>
                 <w:p>
@@ -1112,7 +1140,193 @@
                     <w:rPr>
                       <w:szCs w:val="24"/>
                     </w:rPr>
-                    <w:t>Capacity: text.</w:t>
+                    <w:t>Card Status: text.</w:t>
+                  </w:r>
+                </w:p>
+                <w:p>
+                  <w:pPr>
+                    <w:rPr>
+                      <w:szCs w:val="24"/>
+                    </w:rPr>
+                  </w:pPr>
+                  <w:r>
+                    <w:rPr>
+                      <w:szCs w:val="24"/>
+                    </w:rPr>
+                    <w:t xml:space="preserve">[Alternative </w:t>
+                  </w:r>
+                  <w:r>
+                    <w:rPr>
+                      <w:szCs w:val="24"/>
+                    </w:rPr>
+                    <w:t>2</w:t>
+                  </w:r>
+                  <w:r>
+                    <w:rPr>
+                      <w:szCs w:val="24"/>
+                    </w:rPr>
+                    <w:t>]</w:t>
+                  </w:r>
+                </w:p>
+                <w:p>
+                  <w:pPr>
+                    <w:rPr>
+                      <w:color w:val="000000" w:themeColor="text1" w:themeShade="BF"/>
+                      <w:szCs w:val="24"/>
+                    </w:rPr>
+                  </w:pPr>
+                  <w:r>
+                    <w:rPr>
+                      <w:szCs w:val="24"/>
+                    </w:rPr>
+                    <w:t>[Exception 1]</w:t>
+                  </w:r>
+                </w:p>
+              </w:tc>
+            </w:tr>
+          </w:tbl>
+          <w:p>
+            <w:pPr>
+              <w:rPr>
+                <w:rFonts w:asciiTheme="minorHAnsi" w:hAnsiTheme="minorHAnsi"/>
+                <w:szCs w:val="24"/>
+              </w:rPr>
+            </w:pPr>
+            <w:r>
+              <w:rPr>
+                <w:rFonts w:asciiTheme="minorHAnsi" w:hAnsiTheme="minorHAnsi"/>
+                <w:szCs w:val="24"/>
+              </w:rPr>
+              <w:lastRenderedPageBreak/>
+              <w:t>Alternative Scenario:</w:t>
+            </w:r>
+          </w:p>
+          <w:tbl>
+            <w:tblPr>
+              <w:tblStyle w:val="TableGrid"/>
+              <w:tblW w:w="0" w:type="auto"/>
+              <w:tblLook w:val="04A0" w:firstRow="1" w:lastRow="0" w:firstColumn="1" w:lastColumn="0" w:noHBand="0" w:noVBand="1"/>
+            </w:tblPr>
+            <w:tblGrid>
+              <w:gridCol w:w="1187"/>
+              <w:gridCol w:w="3003"/>
+              <w:gridCol w:w="4164"/>
+            </w:tblGrid>
+            <w:tr>
+              <w:tc>
+                <w:tcPr>
+                  <w:tcW w:w="1340" w:type="dxa"/>
+                  <w:shd w:val="clear" w:color="auto" w:fill="D9D9D9" w:themeFill="background1" w:themeFillShade="D9"/>
+                </w:tcPr>
+                <w:p>
+                  <w:pPr>
+                    <w:jc w:val="center"/>
+                    <w:rPr>
+                      <w:szCs w:val="24"/>
+                    </w:rPr>
+                  </w:pPr>
+                  <w:r>
+                    <w:rPr>
+                      <w:szCs w:val="24"/>
+                    </w:rPr>
+                    <w:t>No</w:t>
+                  </w:r>
+                </w:p>
+              </w:tc>
+              <w:tc>
+                <w:tcPr>
+                  <w:tcW w:w="3392" w:type="dxa"/>
+                  <w:shd w:val="clear" w:color="auto" w:fill="D9D9D9" w:themeFill="background1" w:themeFillShade="D9"/>
+                </w:tcPr>
+                <w:p>
+                  <w:pPr>
+                    <w:jc w:val="center"/>
+                    <w:rPr>
+                      <w:szCs w:val="24"/>
+                    </w:rPr>
+                  </w:pPr>
+                  <w:r>
+                    <w:rPr>
+                      <w:szCs w:val="24"/>
+                    </w:rPr>
+                    <w:t>Actor Action</w:t>
+                  </w:r>
+                </w:p>
+              </w:tc>
+              <w:tc>
+                <w:tcPr>
+                  <w:tcW w:w="4770" w:type="dxa"/>
+                  <w:shd w:val="clear" w:color="auto" w:fill="D9D9D9" w:themeFill="background1" w:themeFillShade="D9"/>
+                </w:tcPr>
+                <w:p>
+                  <w:pPr>
+                    <w:jc w:val="center"/>
+                    <w:rPr>
+                      <w:szCs w:val="24"/>
+                    </w:rPr>
+                  </w:pPr>
+                  <w:r>
+                    <w:rPr>
+                      <w:szCs w:val="24"/>
+                    </w:rPr>
+                    <w:t>System Response</w:t>
+                  </w:r>
+                </w:p>
+              </w:tc>
+            </w:tr>
+            <w:tr>
+              <w:tc>
+                <w:tcPr>
+                  <w:tcW w:w="1340" w:type="dxa"/>
+                </w:tcPr>
+                <w:p>
+                  <w:pPr>
+                    <w:jc w:val="center"/>
+                    <w:rPr>
+                      <w:szCs w:val="24"/>
+                    </w:rPr>
+                  </w:pPr>
+                  <w:r>
+                    <w:rPr>
+                      <w:szCs w:val="24"/>
+                    </w:rPr>
+                    <w:t>1</w:t>
+                  </w:r>
+                </w:p>
+              </w:tc>
+              <w:tc>
+                <w:tcPr>
+                  <w:tcW w:w="3392" w:type="dxa"/>
+                </w:tcPr>
+                <w:p>
+                  <w:pPr>
+                    <w:rPr>
+                      <w:szCs w:val="24"/>
+                    </w:rPr>
+                  </w:pPr>
+                  <w:r>
+                    <w:rPr>
+                      <w:szCs w:val="24"/>
+                    </w:rPr>
+                    <w:t>Police fill the card ID and send verify card command.</w:t>
+                  </w:r>
+                </w:p>
+              </w:tc>
+              <w:tc>
+                <w:tcPr>
+                  <w:tcW w:w="4770" w:type="dxa"/>
+                </w:tcPr>
+                <w:p>
+                  <w:pPr>
+                    <w:rPr>
+                      <w:szCs w:val="24"/>
+                    </w:rPr>
+                  </w:pPr>
+                  <w:r>
+                    <w:rPr>
+                      <w:szCs w:val="24"/>
+                    </w:rPr>
+                    <w:t>Show the insurance contract and the motor information:</w:t>
                   </w:r>
                 </w:p>
                 <w:p>
@@ -1133,7 +1347,7 @@
                     <w:rPr>
                       <w:szCs w:val="24"/>
                     </w:rPr>
-                    <w:t>Year of manufacture: text.</w:t>
+                    <w:t>Motor owner: text.</w:t>
                   </w:r>
                 </w:p>
                 <w:p>
@@ -1154,7 +1368,7 @@
                     <w:rPr>
                       <w:szCs w:val="24"/>
                     </w:rPr>
-                    <w:t>Weight: text.</w:t>
+                    <w:t>Owner address: text.</w:t>
                   </w:r>
                 </w:p>
                 <w:p>
@@ -1175,7 +1389,7 @@
                     <w:rPr>
                       <w:szCs w:val="24"/>
                     </w:rPr>
-                    <w:t>Seat capacity: text.</w:t>
+                    <w:t>Phone number: text.</w:t>
                   </w:r>
                 </w:p>
                 <w:p>
@@ -1196,7 +1410,7 @@
                     <w:rPr>
                       <w:szCs w:val="24"/>
                     </w:rPr>
-                    <w:t>Contract fee: text.</w:t>
+                    <w:t>Plate number: text.</w:t>
                   </w:r>
                 </w:p>
                 <w:p>
@@ -1217,7 +1431,7 @@
                     <w:rPr>
                       <w:szCs w:val="24"/>
                     </w:rPr>
-                    <w:t>Start date: text</w:t>
+                    <w:t>Engine: text.</w:t>
                   </w:r>
                 </w:p>
                 <w:p>
@@ -1238,7 +1452,7 @@
                     <w:rPr>
                       <w:szCs w:val="24"/>
                     </w:rPr>
-                    <w:t>Expired date: text</w:t>
+                    <w:t>Chassis: text.</w:t>
                   </w:r>
                 </w:p>
                 <w:p>
@@ -1259,193 +1473,7 @@
                     <w:rPr>
                       <w:szCs w:val="24"/>
                     </w:rPr>
-                    <w:t>Card Status: text.</w:t>
-                  </w:r>
-                </w:p>
-                <w:p>
-                  <w:pPr>
-                    <w:rPr>
-                      <w:szCs w:val="24"/>
-                    </w:rPr>
-                  </w:pPr>
-                  <w:r>
-                    <w:rPr>
-                      <w:szCs w:val="24"/>
-                    </w:rPr>
-                    <w:t xml:space="preserve">[Alternative </w:t>
-                  </w:r>
-                  <w:r>
-                    <w:rPr>
-                      <w:szCs w:val="24"/>
-                    </w:rPr>
-                    <w:t>2</w:t>
-                  </w:r>
-                  <w:r>
-                    <w:rPr>
-                      <w:szCs w:val="24"/>
-                    </w:rPr>
-                    <w:t>]</w:t>
-                  </w:r>
-                </w:p>
-                <w:p>
-                  <w:pPr>
-                    <w:rPr>
-                      <w:color w:val="000000" w:themeColor="text1" w:themeShade="BF"/>
-                      <w:szCs w:val="24"/>
-                    </w:rPr>
-                  </w:pPr>
-                  <w:r>
-                    <w:rPr>
-                      <w:szCs w:val="24"/>
-                    </w:rPr>
-                    <w:t>[Exception 1]</w:t>
-                  </w:r>
-                </w:p>
-              </w:tc>
-            </w:tr>
-          </w:tbl>
-          <w:p>
-            <w:pPr>
-              <w:rPr>
-                <w:rFonts w:asciiTheme="minorHAnsi" w:hAnsiTheme="minorHAnsi"/>
-                <w:szCs w:val="24"/>
-              </w:rPr>
-            </w:pPr>
-            <w:r>
-              <w:rPr>
-                <w:rFonts w:asciiTheme="minorHAnsi" w:hAnsiTheme="minorHAnsi"/>
-                <w:szCs w:val="24"/>
-              </w:rPr>
-              <w:lastRenderedPageBreak/>
-              <w:t>Alternative Scenario:</w:t>
-            </w:r>
-          </w:p>
-          <w:tbl>
-            <w:tblPr>
-              <w:tblStyle w:val="TableGrid"/>
-              <w:tblW w:w="0" w:type="auto"/>
-              <w:tblLook w:val="04A0" w:firstRow="1" w:lastRow="0" w:firstColumn="1" w:lastColumn="0" w:noHBand="0" w:noVBand="1"/>
-            </w:tblPr>
-            <w:tblGrid>
-              <w:gridCol w:w="1180"/>
-              <w:gridCol w:w="2988"/>
-              <w:gridCol w:w="4186"/>
-            </w:tblGrid>
-            <w:tr>
-              <w:tc>
-                <w:tcPr>
-                  <w:tcW w:w="1340" w:type="dxa"/>
-                  <w:shd w:val="clear" w:color="auto" w:fill="D9D9D9" w:themeFill="background1" w:themeFillShade="D9"/>
-                </w:tcPr>
-                <w:p>
-                  <w:pPr>
-                    <w:jc w:val="center"/>
-                    <w:rPr>
-                      <w:szCs w:val="24"/>
-                    </w:rPr>
-                  </w:pPr>
-                  <w:r>
-                    <w:rPr>
-                      <w:szCs w:val="24"/>
-                    </w:rPr>
-                    <w:t>No</w:t>
-                  </w:r>
-                </w:p>
-              </w:tc>
-              <w:tc>
-                <w:tcPr>
-                  <w:tcW w:w="3392" w:type="dxa"/>
-                  <w:shd w:val="clear" w:color="auto" w:fill="D9D9D9" w:themeFill="background1" w:themeFillShade="D9"/>
-                </w:tcPr>
-                <w:p>
-                  <w:pPr>
-                    <w:jc w:val="center"/>
-                    <w:rPr>
-                      <w:szCs w:val="24"/>
-                    </w:rPr>
-                  </w:pPr>
-                  <w:r>
-                    <w:rPr>
-                      <w:szCs w:val="24"/>
-                    </w:rPr>
-                    <w:t>Actor Action</w:t>
-                  </w:r>
-                </w:p>
-              </w:tc>
-              <w:tc>
-                <w:tcPr>
-                  <w:tcW w:w="4770" w:type="dxa"/>
-                  <w:shd w:val="clear" w:color="auto" w:fill="D9D9D9" w:themeFill="background1" w:themeFillShade="D9"/>
-                </w:tcPr>
-                <w:p>
-                  <w:pPr>
-                    <w:jc w:val="center"/>
-                    <w:rPr>
-                      <w:szCs w:val="24"/>
-                    </w:rPr>
-                  </w:pPr>
-                  <w:r>
-                    <w:rPr>
-                      <w:szCs w:val="24"/>
-                    </w:rPr>
-                    <w:t>System Response</w:t>
-                  </w:r>
-                </w:p>
-              </w:tc>
-            </w:tr>
-            <w:tr>
-              <w:tc>
-                <w:tcPr>
-                  <w:tcW w:w="1340" w:type="dxa"/>
-                </w:tcPr>
-                <w:p>
-                  <w:pPr>
-                    <w:jc w:val="center"/>
-                    <w:rPr>
-                      <w:szCs w:val="24"/>
-                    </w:rPr>
-                  </w:pPr>
-                  <w:r>
-                    <w:rPr>
-                      <w:szCs w:val="24"/>
-                    </w:rPr>
-                    <w:t>1</w:t>
-                  </w:r>
-                </w:p>
-              </w:tc>
-              <w:tc>
-                <w:tcPr>
-                  <w:tcW w:w="3392" w:type="dxa"/>
-                </w:tcPr>
-                <w:p>
-                  <w:pPr>
-                    <w:rPr>
-                      <w:szCs w:val="24"/>
-                    </w:rPr>
-                  </w:pPr>
-                  <w:r>
-                    <w:rPr>
-                      <w:szCs w:val="24"/>
-                    </w:rPr>
-                    <w:t>Police fill the card ID and send verify card command.</w:t>
-                  </w:r>
-                </w:p>
-              </w:tc>
-              <w:tc>
-                <w:tcPr>
-                  <w:tcW w:w="4770" w:type="dxa"/>
-                </w:tcPr>
-                <w:p>
-                  <w:pPr>
-                    <w:rPr>
-                      <w:szCs w:val="24"/>
-                    </w:rPr>
-                  </w:pPr>
-                  <w:r>
-                    <w:rPr>
-                      <w:szCs w:val="24"/>
-                    </w:rPr>
-                    <w:t>Show the insurance contract and the motor information:</w:t>
+                    <w:t>Type: text.</w:t>
                   </w:r>
                 </w:p>
                 <w:p>
@@ -1466,7 +1494,13 @@
                     <w:rPr>
                       <w:szCs w:val="24"/>
                     </w:rPr>
-                    <w:t>Motor owner: text.</w:t>
+                    <w:t>Start date: text</w:t>
+                  </w:r>
+                  <w:r>
+                    <w:rPr>
+                      <w:szCs w:val="24"/>
+                    </w:rPr>
+                    <w:t>.</w:t>
                   </w:r>
                 </w:p>
                 <w:p>
@@ -1487,7 +1521,13 @@
                     <w:rPr>
                       <w:szCs w:val="24"/>
                     </w:rPr>
-                    <w:t>Owner address: text.</w:t>
+                    <w:t>Expired date: text</w:t>
+                  </w:r>
+                  <w:r>
+                    <w:rPr>
+                      <w:szCs w:val="24"/>
+                    </w:rPr>
+                    <w:t>.</w:t>
                   </w:r>
                 </w:p>
                 <w:p>
@@ -1508,7 +1548,7 @@
                     <w:rPr>
                       <w:szCs w:val="24"/>
                     </w:rPr>
-                    <w:t>Phone number: text.</w:t>
+                    <w:t>Card ID: text.</w:t>
                   </w:r>
                 </w:p>
                 <w:p>
@@ -1529,300 +1569,6 @@
                     <w:rPr>
                       <w:szCs w:val="24"/>
                     </w:rPr>
-                    <w:t>Plate number: text.</w:t>
-                  </w:r>
-                </w:p>
-                <w:p>
-                  <w:pPr>
-                    <w:pStyle w:val="ListParagraph"/>
-                    <w:numPr>
-                      <w:ilvl w:val="0"/>
-                      <w:numId w:val="1"/>
-                    </w:numPr>
-                    <w:spacing w:after="0" w:line="240" w:lineRule="auto"/>
-                    <w:ind w:left="288" w:hanging="144"/>
-                    <w:jc w:val="left"/>
-                    <w:rPr>
-                      <w:szCs w:val="24"/>
-                    </w:rPr>
-                  </w:pPr>
-                  <w:r>
-                    <w:rPr>
-                      <w:szCs w:val="24"/>
-                    </w:rPr>
-                    <w:t>Engine: text.</w:t>
-                  </w:r>
-                </w:p>
-                <w:p>
-                  <w:pPr>
-                    <w:pStyle w:val="ListParagraph"/>
-                    <w:numPr>
-                      <w:ilvl w:val="0"/>
-                      <w:numId w:val="1"/>
-                    </w:numPr>
-                    <w:spacing w:after="0" w:line="240" w:lineRule="auto"/>
-                    <w:ind w:left="288" w:hanging="144"/>
-                    <w:jc w:val="left"/>
-                    <w:rPr>
-                      <w:szCs w:val="24"/>
-                    </w:rPr>
-                  </w:pPr>
-                  <w:r>
-                    <w:rPr>
-                      <w:szCs w:val="24"/>
-                    </w:rPr>
-                    <w:t>Chassis: text.</w:t>
-                  </w:r>
-                </w:p>
-                <w:p>
-                  <w:pPr>
-                    <w:pStyle w:val="ListParagraph"/>
-                    <w:numPr>
-                      <w:ilvl w:val="0"/>
-                      <w:numId w:val="1"/>
-                    </w:numPr>
-                    <w:spacing w:after="0" w:line="240" w:lineRule="auto"/>
-                    <w:ind w:left="288" w:hanging="144"/>
-                    <w:jc w:val="left"/>
-                    <w:rPr>
-                      <w:szCs w:val="24"/>
-                    </w:rPr>
-                  </w:pPr>
-                  <w:r>
-                    <w:rPr>
-                      <w:szCs w:val="24"/>
-                    </w:rPr>
-                    <w:t>Brand: text.</w:t>
-                  </w:r>
-                </w:p>
-                <w:p>
-                  <w:pPr>
-                    <w:pStyle w:val="ListParagraph"/>
-                    <w:numPr>
-                      <w:ilvl w:val="0"/>
-                      <w:numId w:val="1"/>
-                    </w:numPr>
-                    <w:spacing w:after="0" w:line="240" w:lineRule="auto"/>
-                    <w:ind w:left="288" w:hanging="144"/>
-                    <w:jc w:val="left"/>
-                    <w:rPr>
-                      <w:szCs w:val="24"/>
-                    </w:rPr>
-                  </w:pPr>
-                  <w:r>
-                    <w:rPr>
-                      <w:szCs w:val="24"/>
-                    </w:rPr>
-                    <w:t>Model Code: text.</w:t>
-                  </w:r>
-                </w:p>
-                <w:p>
-                  <w:pPr>
-                    <w:pStyle w:val="ListParagraph"/>
-                    <w:numPr>
-                      <w:ilvl w:val="0"/>
-                      <w:numId w:val="1"/>
-                    </w:numPr>
-                    <w:spacing w:after="0" w:line="240" w:lineRule="auto"/>
-                    <w:ind w:left="288" w:hanging="144"/>
-                    <w:jc w:val="left"/>
-                    <w:rPr>
-                      <w:szCs w:val="24"/>
-                    </w:rPr>
-                  </w:pPr>
-                  <w:r>
-                    <w:rPr>
-                      <w:szCs w:val="24"/>
-                    </w:rPr>
-                    <w:t>Type: text.</w:t>
-                  </w:r>
-                </w:p>
-                <w:p>
-                  <w:pPr>
-                    <w:pStyle w:val="ListParagraph"/>
-                    <w:numPr>
-                      <w:ilvl w:val="0"/>
-                      <w:numId w:val="1"/>
-                    </w:numPr>
-                    <w:spacing w:after="0" w:line="240" w:lineRule="auto"/>
-                    <w:ind w:left="288" w:hanging="144"/>
-                    <w:jc w:val="left"/>
-                    <w:rPr>
-                      <w:szCs w:val="24"/>
-                    </w:rPr>
-                  </w:pPr>
-                  <w:r>
-                    <w:rPr>
-                      <w:szCs w:val="24"/>
-                    </w:rPr>
-                    <w:t>Color: text.</w:t>
-                  </w:r>
-                </w:p>
-                <w:p>
-                  <w:pPr>
-                    <w:pStyle w:val="ListParagraph"/>
-                    <w:numPr>
-                      <w:ilvl w:val="0"/>
-                      <w:numId w:val="1"/>
-                    </w:numPr>
-                    <w:spacing w:after="0" w:line="240" w:lineRule="auto"/>
-                    <w:ind w:left="288" w:hanging="144"/>
-                    <w:jc w:val="left"/>
-                    <w:rPr>
-                      <w:szCs w:val="24"/>
-                    </w:rPr>
-                  </w:pPr>
-                  <w:r>
-                    <w:rPr>
-                      <w:szCs w:val="24"/>
-                    </w:rPr>
-                    <w:t>Capacity: text.</w:t>
-                  </w:r>
-                </w:p>
-                <w:p>
-                  <w:pPr>
-                    <w:pStyle w:val="ListParagraph"/>
-                    <w:numPr>
-                      <w:ilvl w:val="0"/>
-                      <w:numId w:val="1"/>
-                    </w:numPr>
-                    <w:spacing w:after="0" w:line="240" w:lineRule="auto"/>
-                    <w:ind w:left="288" w:hanging="144"/>
-                    <w:jc w:val="left"/>
-                    <w:rPr>
-                      <w:szCs w:val="24"/>
-                    </w:rPr>
-                  </w:pPr>
-                  <w:r>
-                    <w:rPr>
-                      <w:szCs w:val="24"/>
-                    </w:rPr>
-                    <w:t>Year of manufacture: text.</w:t>
-                  </w:r>
-                </w:p>
-                <w:p>
-                  <w:pPr>
-                    <w:pStyle w:val="ListParagraph"/>
-                    <w:numPr>
-                      <w:ilvl w:val="0"/>
-                      <w:numId w:val="1"/>
-                    </w:numPr>
-                    <w:spacing w:after="0" w:line="240" w:lineRule="auto"/>
-                    <w:ind w:left="288" w:hanging="144"/>
-                    <w:jc w:val="left"/>
-                    <w:rPr>
-                      <w:szCs w:val="24"/>
-                    </w:rPr>
-                  </w:pPr>
-                  <w:r>
-                    <w:rPr>
-                      <w:szCs w:val="24"/>
-                    </w:rPr>
-                    <w:t>Weight: text.</w:t>
-                  </w:r>
-                </w:p>
-                <w:p>
-                  <w:pPr>
-                    <w:pStyle w:val="ListParagraph"/>
-                    <w:numPr>
-                      <w:ilvl w:val="0"/>
-                      <w:numId w:val="1"/>
-                    </w:numPr>
-                    <w:spacing w:after="0" w:line="240" w:lineRule="auto"/>
-                    <w:ind w:left="288" w:hanging="144"/>
-                    <w:jc w:val="left"/>
-                    <w:rPr>
-                      <w:szCs w:val="24"/>
-                    </w:rPr>
-                  </w:pPr>
-                  <w:r>
-                    <w:rPr>
-                      <w:szCs w:val="24"/>
-                    </w:rPr>
-                    <w:t>Seat capacity: text.</w:t>
-                  </w:r>
-                </w:p>
-                <w:p>
-                  <w:pPr>
-                    <w:pStyle w:val="ListParagraph"/>
-                    <w:numPr>
-                      <w:ilvl w:val="0"/>
-                      <w:numId w:val="1"/>
-                    </w:numPr>
-                    <w:spacing w:after="0" w:line="240" w:lineRule="auto"/>
-                    <w:ind w:left="288" w:hanging="144"/>
-                    <w:jc w:val="left"/>
-                    <w:rPr>
-                      <w:szCs w:val="24"/>
-                    </w:rPr>
-                  </w:pPr>
-                  <w:r>
-                    <w:rPr>
-                      <w:szCs w:val="24"/>
-                    </w:rPr>
-                    <w:t>Contract fee: text.</w:t>
-                  </w:r>
-                </w:p>
-                <w:p>
-                  <w:pPr>
-                    <w:pStyle w:val="ListParagraph"/>
-                    <w:numPr>
-                      <w:ilvl w:val="0"/>
-                      <w:numId w:val="1"/>
-                    </w:numPr>
-                    <w:spacing w:after="0" w:line="240" w:lineRule="auto"/>
-                    <w:ind w:left="288" w:hanging="144"/>
-                    <w:jc w:val="left"/>
-                    <w:rPr>
-                      <w:szCs w:val="24"/>
-                    </w:rPr>
-                  </w:pPr>
-                  <w:r>
-                    <w:rPr>
-                      <w:szCs w:val="24"/>
-                    </w:rPr>
-                    <w:t>Start date: text</w:t>
-                  </w:r>
-                </w:p>
-                <w:p>
-                  <w:pPr>
-                    <w:pStyle w:val="ListParagraph"/>
-                    <w:numPr>
-                      <w:ilvl w:val="0"/>
-                      <w:numId w:val="1"/>
-                    </w:numPr>
-                    <w:spacing w:after="0" w:line="240" w:lineRule="auto"/>
-                    <w:ind w:left="288" w:hanging="144"/>
-                    <w:jc w:val="left"/>
-                    <w:rPr>
-                      <w:szCs w:val="24"/>
-                    </w:rPr>
-                  </w:pPr>
-                  <w:r>
-                    <w:rPr>
-                      <w:szCs w:val="24"/>
-                    </w:rPr>
-                    <w:t>Expired date: text</w:t>
-                  </w:r>
-                </w:p>
-                <w:p>
-                  <w:pPr>
-                    <w:pStyle w:val="ListParagraph"/>
-                    <w:numPr>
-                      <w:ilvl w:val="0"/>
-                      <w:numId w:val="1"/>
-                    </w:numPr>
-                    <w:spacing w:after="0" w:line="240" w:lineRule="auto"/>
-                    <w:ind w:left="288" w:hanging="144"/>
-                    <w:jc w:val="left"/>
-                    <w:rPr>
-                      <w:szCs w:val="24"/>
-                    </w:rPr>
-                  </w:pPr>
-                  <w:r>
-                    <w:rPr>
-                      <w:szCs w:val="24"/>
-                    </w:rPr>
                     <w:t>Card Status: text.</w:t>
                   </w:r>
                 </w:p>
@@ -1842,7 +1588,13 @@
                     <w:rPr>
                       <w:szCs w:val="24"/>
                     </w:rPr>
-                    <w:t>2]</w:t>
+                    <w:t>2</w:t>
+                  </w:r>
+                  <w:r>
+                    <w:rPr>
+                      <w:szCs w:val="24"/>
+                    </w:rPr>
+                    <w:t>]</w:t>
                   </w:r>
                 </w:p>
                 <w:p>
@@ -1968,7 +1720,6 @@
                     <w:rPr>
                       <w:szCs w:val="24"/>
                     </w:rPr>
-                    <w:lastRenderedPageBreak/>
                     <w:t>No</w:t>
                   </w:r>
                 </w:p>
@@ -2080,19 +1831,17 @@
                     </w:rPr>
                     <w:t xml:space="preserve"> </w:t>
                   </w:r>
-                  <w:proofErr w:type="spellStart"/>
-                  <w:r>
-                    <w:rPr>
-                      <w:szCs w:val="24"/>
-                    </w:rPr>
-                    <w:t>can not</w:t>
-                  </w:r>
-                  <w:proofErr w:type="spellEnd"/>
-                  <w:r>
-                    <w:rPr>
-                      <w:szCs w:val="24"/>
-                    </w:rPr>
-                    <w:t xml:space="preserve"> connect to server</w:t>
+                  <w:r>
+                    <w:rPr>
+                      <w:szCs w:val="24"/>
+                    </w:rPr>
+                    <w:t>can</w:t>
+                  </w:r>
+                  <w:r>
+                    <w:rPr>
+                      <w:szCs w:val="24"/>
+                    </w:rPr>
+                    <w:t>not connect to server</w:t>
                   </w:r>
                   <w:r>
                     <w:rPr>
@@ -2281,7 +2030,78 @@
                 <w:b w:val="0"/>
                 <w:szCs w:val="24"/>
               </w:rPr>
-              <w:t>is “Nearly expired” if the card is “Valid” and the contract expired day remaining is less than a number of days specified by the system.</w:t>
+              <w:t xml:space="preserve">is “Nearly expired” if the card is “Valid” and the contract expired day </w:t>
+            </w:r>
+            <w:r>
+              <w:rPr>
+                <w:rFonts w:asciiTheme="minorHAnsi" w:hAnsiTheme="minorHAnsi"/>
+                <w:b w:val="0"/>
+                <w:szCs w:val="24"/>
+              </w:rPr>
+              <w:lastRenderedPageBreak/>
+              <w:t>remaining is less than a number of days specified by the system.</w:t>
+            </w:r>
+          </w:p>
+          <w:p>
+            <w:pPr>
+              <w:pStyle w:val="ListParagraph"/>
+              <w:numPr>
+                <w:ilvl w:val="0"/>
+                <w:numId w:val="1"/>
+              </w:numPr>
+              <w:spacing w:after="0" w:line="240" w:lineRule="auto"/>
+              <w:rPr>
+                <w:rFonts w:asciiTheme="minorHAnsi" w:hAnsiTheme="minorHAnsi"/>
+                <w:b w:val="0"/>
+                <w:szCs w:val="24"/>
+              </w:rPr>
+            </w:pPr>
+            <w:r>
+              <w:rPr>
+                <w:rFonts w:asciiTheme="minorHAnsi" w:hAnsiTheme="minorHAnsi"/>
+                <w:b w:val="0"/>
+                <w:szCs w:val="24"/>
+              </w:rPr>
+              <w:t>A card is “Expired” if the contract is expired.</w:t>
+            </w:r>
+          </w:p>
+          <w:p>
+            <w:pPr>
+              <w:pStyle w:val="ListParagraph"/>
+              <w:numPr>
+                <w:ilvl w:val="0"/>
+                <w:numId w:val="1"/>
+              </w:numPr>
+              <w:spacing w:after="0" w:line="240" w:lineRule="auto"/>
+              <w:rPr>
+                <w:rFonts w:asciiTheme="minorHAnsi" w:hAnsiTheme="minorHAnsi"/>
+                <w:b w:val="0"/>
+                <w:szCs w:val="24"/>
+              </w:rPr>
+            </w:pPr>
+            <w:r>
+              <w:rPr>
+                <w:rFonts w:asciiTheme="minorHAnsi" w:hAnsiTheme="minorHAnsi"/>
+                <w:b w:val="0"/>
+                <w:szCs w:val="24"/>
+              </w:rPr>
+              <w:t xml:space="preserve">A card is “Invalid” if the card is not existed in the system or the contract </w:t>
+            </w:r>
+            <w:r>
+              <w:rPr>
+                <w:rFonts w:asciiTheme="minorHAnsi" w:hAnsiTheme="minorHAnsi"/>
+                <w:b w:val="0"/>
+                <w:szCs w:val="24"/>
+              </w:rPr>
+              <w:t>has</w:t>
+            </w:r>
+            <w:r>
+              <w:rPr>
+                <w:rFonts w:asciiTheme="minorHAnsi" w:hAnsiTheme="minorHAnsi"/>
+                <w:b w:val="0"/>
+                <w:szCs w:val="24"/>
+              </w:rPr>
+              <w:t xml:space="preserve"> been cancelled.</w:t>
             </w:r>
           </w:p>
           <w:p>
@@ -2375,6 +2195,30 @@
                 <w:szCs w:val="24"/>
               </w:rPr>
               <w:t>Card is nearly expired, show remaining days</w:t>
+            </w:r>
+          </w:p>
+          <w:p>
+            <w:pPr>
+              <w:pStyle w:val="ListParagraph"/>
+              <w:keepNext/>
+              <w:numPr>
+                <w:ilvl w:val="1"/>
+                <w:numId w:val="1"/>
+              </w:numPr>
+              <w:spacing w:after="0" w:line="240" w:lineRule="auto"/>
+              <w:rPr>
+                <w:rFonts w:asciiTheme="minorHAnsi" w:hAnsiTheme="minorHAnsi"/>
+                <w:b w:val="0"/>
+                <w:szCs w:val="24"/>
+              </w:rPr>
+            </w:pPr>
+            <w:r>
+              <w:rPr>
+                <w:rFonts w:asciiTheme="minorHAnsi" w:hAnsiTheme="minorHAnsi"/>
+                <w:b w:val="0"/>
+                <w:szCs w:val="24"/>
+              </w:rPr>
+              <w:t>Invalid card</w:t>
             </w:r>
           </w:p>
         </w:tc>
@@ -2961,8 +2805,6 @@
           <w:p>
             <w:pPr>
               <w:rPr>
-                <w:rFonts w:asciiTheme="minorHAnsi" w:hAnsiTheme="minorHAnsi"/>
-                <w:b w:val="0"/>
                 <w:szCs w:val="24"/>
               </w:rPr>
             </w:pPr>
@@ -2972,6 +2814,14 @@
                 <w:szCs w:val="24"/>
               </w:rPr>
               <w:t>Preconditions:</w:t>
+            </w:r>
+            <w:bookmarkStart w:id="0" w:name="_GoBack"/>
+            <w:bookmarkEnd w:id="0"/>
+            <w:r>
+              <w:rPr>
+                <w:szCs w:val="24"/>
+              </w:rPr>
+              <w:t xml:space="preserve"> </w:t>
             </w:r>
           </w:p>
           <w:p>
@@ -2994,7 +2844,6 @@
                 <w:b w:val="0"/>
                 <w:szCs w:val="24"/>
               </w:rPr>
-              <w:lastRenderedPageBreak/>
               <w:t>The card is verified.</w:t>
             </w:r>
           </w:p>
@@ -3214,7 +3063,14 @@
                     <w:rPr>
                       <w:szCs w:val="24"/>
                     </w:rPr>
-                    <w:t xml:space="preserve"> punishment</w:t>
+                    <w:t xml:space="preserve"> </w:t>
+                  </w:r>
+                  <w:r>
+                    <w:rPr>
+                      <w:szCs w:val="24"/>
+                    </w:rPr>
+                    <w:lastRenderedPageBreak/>
+                    <w:t>punishment</w:t>
                   </w:r>
                 </w:p>
                 <w:p>
@@ -3239,7 +3095,15 @@
                     <w:rPr>
                       <w:szCs w:val="24"/>
                     </w:rPr>
-                    <w:t>Mobile required police input description about punishment</w:t>
+                    <w:lastRenderedPageBreak/>
+                    <w:t xml:space="preserve">Mobile required police input description </w:t>
+                  </w:r>
+                  <w:r>
+                    <w:rPr>
+                      <w:szCs w:val="24"/>
+                    </w:rPr>
+                    <w:lastRenderedPageBreak/>
+                    <w:t>about punishment</w:t>
                   </w:r>
                   <w:r>
                     <w:rPr>
@@ -3265,7 +3129,31 @@
                     <w:rPr>
                       <w:szCs w:val="24"/>
                     </w:rPr>
-                    <w:t>Description: free text input, required, length 1 – 200</w:t>
+                    <w:t>Descri</w:t>
+                  </w:r>
+                  <w:r>
+                    <w:rPr>
+                      <w:szCs w:val="24"/>
+                    </w:rPr>
+                    <w:t>ption: free text input</w:t>
+                  </w:r>
+                  <w:r>
+                    <w:rPr>
+                      <w:szCs w:val="24"/>
+                    </w:rPr>
+                    <w:t xml:space="preserve">, length </w:t>
+                  </w:r>
+                  <w:r>
+                    <w:rPr>
+                      <w:szCs w:val="24"/>
+                    </w:rPr>
+                    <w:t>0</w:t>
+                  </w:r>
+                  <w:r>
+                    <w:rPr>
+                      <w:szCs w:val="24"/>
+                    </w:rPr>
+                    <w:t xml:space="preserve"> – 200</w:t>
                   </w:r>
                 </w:p>
                 <w:p>
@@ -3306,6 +3194,7 @@
                     <w:rPr>
                       <w:szCs w:val="24"/>
                     </w:rPr>
+                    <w:lastRenderedPageBreak/>
                     <w:t>2</w:t>
                   </w:r>
                 </w:p>
@@ -3349,7 +3238,7 @@
                     <w:rPr>
                       <w:szCs w:val="24"/>
                     </w:rPr>
-                    <w:t>Mobile sends punishment from police and notify this action is success</w:t>
+                    <w:t>Show successful message.</w:t>
                   </w:r>
                 </w:p>
                 <w:p>
@@ -3566,35 +3455,7 @@
                     <w:rPr>
                       <w:szCs w:val="24"/>
                     </w:rPr>
-                    <w:t xml:space="preserve">Show error message to </w:t>
-                  </w:r>
-                  <w:proofErr w:type="gramStart"/>
-                  <w:r>
-                    <w:rPr>
-                      <w:szCs w:val="24"/>
-                    </w:rPr>
-                    <w:t>notify  that</w:t>
-                  </w:r>
-                  <w:proofErr w:type="gramEnd"/>
-                  <w:r>
-                    <w:rPr>
-                      <w:szCs w:val="24"/>
-                    </w:rPr>
-                    <w:t xml:space="preserve"> </w:t>
-                  </w:r>
-                  <w:proofErr w:type="spellStart"/>
-                  <w:r>
-                    <w:rPr>
-                      <w:szCs w:val="24"/>
-                    </w:rPr>
-                    <w:t>can not</w:t>
-                  </w:r>
-                  <w:proofErr w:type="spellEnd"/>
-                  <w:r>
-                    <w:rPr>
-                      <w:szCs w:val="24"/>
-                    </w:rPr>
-                    <w:t xml:space="preserve"> connect to server.</w:t>
+                    <w:t>Show error message to notify that cannot connect to server.</w:t>
                   </w:r>
                 </w:p>
               </w:tc>
@@ -3675,23 +3536,7 @@
                 <w:b w:val="0"/>
                 <w:szCs w:val="24"/>
               </w:rPr>
-              <w:t xml:space="preserve">The </w:t>
-            </w:r>
-            <w:r>
-              <w:rPr>
-                <w:b w:val="0"/>
-                <w:szCs w:val="24"/>
-              </w:rPr>
-              <w:t>width</w:t>
-            </w:r>
-            <w:bookmarkStart w:id="0" w:name="_GoBack"/>
-            <w:bookmarkEnd w:id="0"/>
-            <w:r>
-              <w:rPr>
-                <w:b w:val="0"/>
-                <w:szCs w:val="24"/>
-              </w:rPr>
-              <w:t xml:space="preserve"> of the picture will be resized into 1000px to limit the size.</w:t>
+              <w:t>The width of the picture will be resized into 1000px to limit the size.</w:t>
             </w:r>
             <w:r>
               <w:rPr>

</xml_diff>